<commit_message>
Updated Change Log for CompanyEmail
</commit_message>
<xml_diff>
--- a/CompanyEmailRam.docx
+++ b/CompanyEmailRam.docx
@@ -489,6 +489,7 @@
                 <w:szCs w:val="20"/>
               </w:rPr>
             </w:pPr>
+            <w:bookmarkStart w:id="0" w:name="_Hlk512597495"/>
             <w:r>
               <w:rPr>
                 <w:sz w:val="20"/>
@@ -630,7 +631,55 @@
                 <w:sz w:val="20"/>
                 <w:szCs w:val="20"/>
               </w:rPr>
-              <w:t>An empty email, ready for population.</w:t>
+              <w:t>“</w:t>
+            </w:r>
+            <w:proofErr w:type="spellStart"/>
+            <w:proofErr w:type="gramStart"/>
+            <w:r>
+              <w:rPr>
+                <w:sz w:val="20"/>
+                <w:szCs w:val="20"/>
+              </w:rPr>
+              <w:t>emailMessage</w:t>
+            </w:r>
+            <w:proofErr w:type="spellEnd"/>
+            <w:r>
+              <w:rPr>
+                <w:sz w:val="20"/>
+                <w:szCs w:val="20"/>
+              </w:rPr>
+              <w:t>(</w:t>
+            </w:r>
+            <w:proofErr w:type="gramEnd"/>
+            <w:r>
+              <w:rPr>
+                <w:sz w:val="20"/>
+                <w:szCs w:val="20"/>
+              </w:rPr>
+              <w:t>)” m</w:t>
+            </w:r>
+            <w:r>
+              <w:rPr>
+                <w:sz w:val="20"/>
+                <w:szCs w:val="20"/>
+              </w:rPr>
+              <w:t>ethod returns itself rather than the variable “</w:t>
+            </w:r>
+            <w:proofErr w:type="spellStart"/>
+            <w:r>
+              <w:rPr>
+                <w:sz w:val="20"/>
+                <w:szCs w:val="20"/>
+              </w:rPr>
+              <w:t>emailMessage</w:t>
+            </w:r>
+            <w:proofErr w:type="spellEnd"/>
+            <w:r>
+              <w:rPr>
+                <w:sz w:val="20"/>
+                <w:szCs w:val="20"/>
+              </w:rPr>
+              <w:t xml:space="preserve">”. </w:t>
             </w:r>
           </w:p>
         </w:tc>
@@ -699,7 +748,7 @@
                 <w:sz w:val="20"/>
                 <w:szCs w:val="20"/>
               </w:rPr>
-              <w:t>PASS</w:t>
+              <w:t>FAIL</w:t>
             </w:r>
           </w:p>
         </w:tc>
@@ -810,7 +859,7 @@
                 <w:szCs w:val="20"/>
               </w:rPr>
             </w:pPr>
-            <w:ins w:id="0" w:author="Ram Raja">
+            <w:ins w:id="1" w:author="Ram Raja">
               <w:r>
                 <w:rPr>
                   <w:sz w:val="20"/>
@@ -833,7 +882,7 @@
               </w:rPr>
               <w:t>method</w:t>
             </w:r>
-            <w:ins w:id="1" w:author="Ram Raja">
+            <w:ins w:id="2" w:author="Ram Raja">
               <w:r>
                 <w:rPr>
                   <w:sz w:val="20"/>
@@ -849,7 +898,7 @@
               </w:rPr>
               <w:t>receiving all four string parameters in correct form.</w:t>
             </w:r>
-            <w:ins w:id="2" w:author="Ram Raja">
+            <w:ins w:id="3" w:author="Ram Raja">
               <w:r>
                 <w:rPr>
                   <w:sz w:val="20"/>
@@ -1407,7 +1456,48 @@
                 <w:sz w:val="20"/>
                 <w:szCs w:val="20"/>
               </w:rPr>
-              <w:t>An email with all parameters populated, ready to be sent.</w:t>
+              <w:t>“</w:t>
+            </w:r>
+            <w:proofErr w:type="spellStart"/>
+            <w:proofErr w:type="gramStart"/>
+            <w:r>
+              <w:rPr>
+                <w:sz w:val="20"/>
+                <w:szCs w:val="20"/>
+              </w:rPr>
+              <w:t>emailMessage</w:t>
+            </w:r>
+            <w:proofErr w:type="spellEnd"/>
+            <w:r>
+              <w:rPr>
+                <w:sz w:val="20"/>
+                <w:szCs w:val="20"/>
+              </w:rPr>
+              <w:t>(</w:t>
+            </w:r>
+            <w:proofErr w:type="gramEnd"/>
+            <w:r>
+              <w:rPr>
+                <w:sz w:val="20"/>
+                <w:szCs w:val="20"/>
+              </w:rPr>
+              <w:t>)” method returns itself rather than the variable “</w:t>
+            </w:r>
+            <w:proofErr w:type="spellStart"/>
+            <w:r>
+              <w:rPr>
+                <w:sz w:val="20"/>
+                <w:szCs w:val="20"/>
+              </w:rPr>
+              <w:t>emailMessage</w:t>
+            </w:r>
+            <w:proofErr w:type="spellEnd"/>
+            <w:r>
+              <w:rPr>
+                <w:sz w:val="20"/>
+                <w:szCs w:val="20"/>
+              </w:rPr>
+              <w:t>”.</w:t>
             </w:r>
           </w:p>
         </w:tc>
@@ -1467,7 +1557,7 @@
                 <w:sz w:val="20"/>
                 <w:szCs w:val="20"/>
               </w:rPr>
-              <w:t>PASS</w:t>
+              <w:t>FAIL</w:t>
             </w:r>
           </w:p>
         </w:tc>
@@ -1606,21 +1696,7 @@
                 <w:sz w:val="20"/>
                 <w:szCs w:val="20"/>
               </w:rPr>
-              <w:t xml:space="preserve"> populated</w:t>
-            </w:r>
-            <w:r>
-              <w:rPr>
-                <w:sz w:val="20"/>
-                <w:szCs w:val="20"/>
-              </w:rPr>
-              <w:t>.</w:t>
-            </w:r>
-            <w:r>
-              <w:rPr>
-                <w:sz w:val="20"/>
-                <w:szCs w:val="20"/>
-              </w:rPr>
-              <w:t xml:space="preserve"> In this case all but the </w:t>
+              <w:t xml:space="preserve"> populated. In this case all but the </w:t>
             </w:r>
             <w:r>
               <w:rPr>
@@ -1772,14 +1848,48 @@
                 <w:sz w:val="20"/>
                 <w:szCs w:val="20"/>
               </w:rPr>
-              <w:t>An email with all parameters populated,</w:t>
-            </w:r>
-            <w:r>
-              <w:rPr>
-                <w:sz w:val="20"/>
-                <w:szCs w:val="20"/>
-              </w:rPr>
-              <w:t xml:space="preserve"> except for the recipient’s email.</w:t>
+              <w:t>“</w:t>
+            </w:r>
+            <w:proofErr w:type="spellStart"/>
+            <w:proofErr w:type="gramStart"/>
+            <w:r>
+              <w:rPr>
+                <w:sz w:val="20"/>
+                <w:szCs w:val="20"/>
+              </w:rPr>
+              <w:t>emailMessage</w:t>
+            </w:r>
+            <w:proofErr w:type="spellEnd"/>
+            <w:r>
+              <w:rPr>
+                <w:sz w:val="20"/>
+                <w:szCs w:val="20"/>
+              </w:rPr>
+              <w:t>(</w:t>
+            </w:r>
+            <w:proofErr w:type="gramEnd"/>
+            <w:r>
+              <w:rPr>
+                <w:sz w:val="20"/>
+                <w:szCs w:val="20"/>
+              </w:rPr>
+              <w:t>)” method returns itself rather than the variable “</w:t>
+            </w:r>
+            <w:proofErr w:type="spellStart"/>
+            <w:r>
+              <w:rPr>
+                <w:sz w:val="20"/>
+                <w:szCs w:val="20"/>
+              </w:rPr>
+              <w:t>emailMessage</w:t>
+            </w:r>
+            <w:proofErr w:type="spellEnd"/>
+            <w:r>
+              <w:rPr>
+                <w:sz w:val="20"/>
+                <w:szCs w:val="20"/>
+              </w:rPr>
+              <w:t>”.</w:t>
             </w:r>
           </w:p>
         </w:tc>
@@ -1839,7 +1949,7 @@
                 <w:sz w:val="20"/>
                 <w:szCs w:val="20"/>
               </w:rPr>
-              <w:t>PASS</w:t>
+              <w:t>FAIL</w:t>
             </w:r>
           </w:p>
         </w:tc>
@@ -1902,14 +2012,7 @@
                 <w:sz w:val="20"/>
                 <w:szCs w:val="20"/>
               </w:rPr>
-              <w:t>10</w:t>
-            </w:r>
-            <w:r>
-              <w:rPr>
-                <w:sz w:val="20"/>
-                <w:szCs w:val="20"/>
-              </w:rPr>
-              <w:t>4</w:t>
+              <w:t>104</w:t>
             </w:r>
           </w:p>
         </w:tc>
@@ -2091,8 +2194,42 @@
                 <w:sz w:val="20"/>
                 <w:szCs w:val="20"/>
               </w:rPr>
-              <w:t>An email with the sender’s email parameter populated, with all other parameters empty and ready to be specified.</w:t>
-            </w:r>
+              <w:t>“</w:t>
+            </w:r>
+            <w:proofErr w:type="spellStart"/>
+            <w:r>
+              <w:rPr>
+                <w:sz w:val="20"/>
+                <w:szCs w:val="20"/>
+              </w:rPr>
+              <w:t>emailMessage</w:t>
+            </w:r>
+            <w:proofErr w:type="spellEnd"/>
+            <w:r>
+              <w:rPr>
+                <w:sz w:val="20"/>
+                <w:szCs w:val="20"/>
+              </w:rPr>
+              <w:t>()” method returns itself rather than the variable “</w:t>
+            </w:r>
+            <w:proofErr w:type="spellStart"/>
+            <w:r>
+              <w:rPr>
+                <w:sz w:val="20"/>
+                <w:szCs w:val="20"/>
+              </w:rPr>
+              <w:t>emailMessage</w:t>
+            </w:r>
+            <w:proofErr w:type="spellEnd"/>
+            <w:r>
+              <w:rPr>
+                <w:sz w:val="20"/>
+                <w:szCs w:val="20"/>
+              </w:rPr>
+              <w:t>”.</w:t>
+            </w:r>
+            <w:bookmarkStart w:id="4" w:name="_GoBack"/>
+            <w:bookmarkEnd w:id="4"/>
           </w:p>
         </w:tc>
         <w:tc>
@@ -2160,7 +2297,7 @@
                 <w:sz w:val="20"/>
                 <w:szCs w:val="20"/>
               </w:rPr>
-              <w:t>PASS</w:t>
+              <w:t>FAIL</w:t>
             </w:r>
           </w:p>
         </w:tc>
@@ -2206,6 +2343,7 @@
           </w:p>
         </w:tc>
       </w:tr>
+      <w:bookmarkEnd w:id="0"/>
       <w:tr>
         <w:tc>
           <w:tcPr>
@@ -2540,31 +2678,7 @@
                 <w:sz w:val="20"/>
                 <w:szCs w:val="20"/>
               </w:rPr>
-              <w:t>test h</w:t>
-            </w:r>
-            <w:r>
-              <w:rPr>
-                <w:bCs/>
-                <w:sz w:val="20"/>
-                <w:szCs w:val="20"/>
-              </w:rPr>
-              <w:t xml:space="preserve">ow the method will respond when the </w:t>
-            </w:r>
-            <w:r>
-              <w:rPr>
-                <w:bCs/>
-                <w:sz w:val="20"/>
-                <w:szCs w:val="20"/>
-              </w:rPr>
-              <w:t>sender</w:t>
-            </w:r>
-            <w:r>
-              <w:rPr>
-                <w:bCs/>
-                <w:sz w:val="20"/>
-                <w:szCs w:val="20"/>
-              </w:rPr>
-              <w:t>’s email is not set.</w:t>
+              <w:t>test how the method will respond when the sender’s email is not set.</w:t>
             </w:r>
           </w:p>
         </w:tc>
@@ -3175,23 +3289,7 @@
                 <w:sz w:val="20"/>
                 <w:szCs w:val="20"/>
               </w:rPr>
-              <w:t xml:space="preserve">To test how the method will respond when the </w:t>
-            </w:r>
-            <w:r>
-              <w:rPr>
-                <w:bCs/>
-                <w:sz w:val="20"/>
-                <w:szCs w:val="20"/>
-              </w:rPr>
-              <w:t>recipient’s</w:t>
-            </w:r>
-            <w:r>
-              <w:rPr>
-                <w:bCs/>
-                <w:sz w:val="20"/>
-                <w:szCs w:val="20"/>
-              </w:rPr>
-              <w:t xml:space="preserve"> email is not set.</w:t>
+              <w:t>To test how the method will respond when the recipient’s email is not set.</w:t>
             </w:r>
           </w:p>
         </w:tc>
@@ -3755,8 +3853,6 @@
     <w:p/>
     <w:p/>
     <w:p>
-      <w:bookmarkStart w:id="3" w:name="_GoBack"/>
-      <w:bookmarkEnd w:id="3"/>
       <w:r>
         <w:t>Change Log</w:t>
       </w:r>
@@ -3768,16 +3864,16 @@
         <w:tblLook w:val="04A0" w:firstRow="1" w:lastRow="0" w:firstColumn="1" w:lastColumn="0" w:noHBand="0" w:noVBand="1"/>
       </w:tblPr>
       <w:tblGrid>
-        <w:gridCol w:w="1114"/>
+        <w:gridCol w:w="1113"/>
         <w:gridCol w:w="1369"/>
         <w:gridCol w:w="979"/>
-        <w:gridCol w:w="5272"/>
+        <w:gridCol w:w="5275"/>
         <w:gridCol w:w="1700"/>
         <w:gridCol w:w="1555"/>
-        <w:gridCol w:w="1556"/>
-        <w:gridCol w:w="2105"/>
-        <w:gridCol w:w="1964"/>
-        <w:gridCol w:w="3360"/>
+        <w:gridCol w:w="1550"/>
+        <w:gridCol w:w="2106"/>
+        <w:gridCol w:w="1965"/>
+        <w:gridCol w:w="3362"/>
       </w:tblGrid>
       <w:tr>
         <w:tc>
@@ -3984,11 +4080,7 @@
           <w:tcPr>
             <w:tcW w:w="1560" w:type="dxa"/>
           </w:tcPr>
-          <w:p>
-            <w:r>
-              <w:t>26/04/2018</w:t>
-            </w:r>
-          </w:p>
+          <w:p/>
         </w:tc>
         <w:tc>
           <w:tcPr>
@@ -4774,9 +4866,6 @@
             <w:pPr>
               <w:cnfStyle w:val="000000000000" w:firstRow="0" w:lastRow="0" w:firstColumn="0" w:lastColumn="0" w:oddVBand="0" w:evenVBand="0" w:oddHBand="0" w:evenHBand="0" w:firstRowFirstColumn="0" w:firstRowLastColumn="0" w:lastRowFirstColumn="0" w:lastRowLastColumn="0"/>
             </w:pPr>
-            <w:r>
-              <w:t>Yes</w:t>
-            </w:r>
           </w:p>
         </w:tc>
         <w:tc>
@@ -4787,9 +4876,6 @@
             <w:pPr>
               <w:cnfStyle w:val="000000000000" w:firstRow="0" w:lastRow="0" w:firstColumn="0" w:lastColumn="0" w:oddVBand="0" w:evenVBand="0" w:oddHBand="0" w:evenHBand="0" w:firstRowFirstColumn="0" w:firstRowLastColumn="0" w:lastRowFirstColumn="0" w:lastRowLastColumn="0"/>
             </w:pPr>
-            <w:r>
-              <w:t>26/04/2018</w:t>
-            </w:r>
           </w:p>
         </w:tc>
         <w:tc>
@@ -9331,7 +9417,7 @@
 </file>
 
 <file path=customXml/itemProps1.xml><?xml version="1.0" encoding="utf-8"?>
-<ds:datastoreItem xmlns:ds="http://schemas.openxmlformats.org/officeDocument/2006/customXml" ds:itemID="{368A44FF-D474-4AAD-BED9-042A0AE3B295}">
+<ds:datastoreItem xmlns:ds="http://schemas.openxmlformats.org/officeDocument/2006/customXml" ds:itemID="{B0ADF91F-ECFC-49D1-9E70-D851B0431B00}">
   <ds:schemaRefs>
     <ds:schemaRef ds:uri="http://schemas.openxmlformats.org/officeDocument/2006/bibliography"/>
   </ds:schemaRefs>

</xml_diff>

<commit_message>
Updated Log + Test files to highlight error with emailMessage() method.
</commit_message>
<xml_diff>
--- a/CompanyEmailRam.docx
+++ b/CompanyEmailRam.docx
@@ -282,8 +282,8 @@
         <w:gridCol w:w="1701"/>
         <w:gridCol w:w="2268"/>
         <w:gridCol w:w="1276"/>
-        <w:gridCol w:w="2835"/>
-        <w:gridCol w:w="2268"/>
+        <w:gridCol w:w="2977"/>
+        <w:gridCol w:w="2126"/>
         <w:gridCol w:w="2268"/>
         <w:gridCol w:w="1418"/>
         <w:gridCol w:w="1559"/>
@@ -354,7 +354,7 @@
         </w:tc>
         <w:tc>
           <w:tcPr>
-            <w:tcW w:w="2835" w:type="dxa"/>
+            <w:tcW w:w="2977" w:type="dxa"/>
           </w:tcPr>
           <w:p>
             <w:pPr>
@@ -373,7 +373,7 @@
         </w:tc>
         <w:tc>
           <w:tcPr>
-            <w:tcW w:w="2268" w:type="dxa"/>
+            <w:tcW w:w="2126" w:type="dxa"/>
           </w:tcPr>
           <w:p>
             <w:pPr>
@@ -561,7 +561,7 @@
         </w:tc>
         <w:tc>
           <w:tcPr>
-            <w:tcW w:w="2835" w:type="dxa"/>
+            <w:tcW w:w="2977" w:type="dxa"/>
           </w:tcPr>
           <w:p>
             <w:pPr>
@@ -581,6 +581,42 @@
         </w:tc>
         <w:tc>
           <w:tcPr>
+            <w:tcW w:w="2126" w:type="dxa"/>
+          </w:tcPr>
+          <w:p>
+            <w:pPr>
+              <w:rPr>
+                <w:sz w:val="20"/>
+                <w:szCs w:val="20"/>
+              </w:rPr>
+            </w:pPr>
+            <w:proofErr w:type="spellStart"/>
+            <w:r>
+              <w:rPr>
+                <w:sz w:val="20"/>
+                <w:szCs w:val="20"/>
+              </w:rPr>
+              <w:t>Initialise</w:t>
+            </w:r>
+            <w:r>
+              <w:rPr>
+                <w:sz w:val="20"/>
+                <w:szCs w:val="20"/>
+              </w:rPr>
+              <w:t>s</w:t>
+            </w:r>
+            <w:proofErr w:type="spellEnd"/>
+            <w:r>
+              <w:rPr>
+                <w:sz w:val="20"/>
+                <w:szCs w:val="20"/>
+              </w:rPr>
+              <w:t xml:space="preserve"> an email ready for populating.</w:t>
+            </w:r>
+          </w:p>
+        </w:tc>
+        <w:tc>
+          <w:tcPr>
             <w:tcW w:w="2268" w:type="dxa"/>
           </w:tcPr>
           <w:p>
@@ -590,42 +626,41 @@
                 <w:szCs w:val="20"/>
               </w:rPr>
             </w:pPr>
-            <w:proofErr w:type="spellStart"/>
-            <w:r>
-              <w:rPr>
-                <w:sz w:val="20"/>
-                <w:szCs w:val="20"/>
-              </w:rPr>
-              <w:t>Initialise</w:t>
-            </w:r>
-            <w:r>
-              <w:rPr>
-                <w:sz w:val="20"/>
-                <w:szCs w:val="20"/>
-              </w:rPr>
-              <w:t>s</w:t>
-            </w:r>
-            <w:proofErr w:type="spellEnd"/>
-            <w:r>
-              <w:rPr>
-                <w:sz w:val="20"/>
-                <w:szCs w:val="20"/>
-              </w:rPr>
-              <w:t xml:space="preserve"> an email ready for populating.</w:t>
-            </w:r>
-          </w:p>
-        </w:tc>
-        <w:tc>
-          <w:tcPr>
-            <w:tcW w:w="2268" w:type="dxa"/>
-          </w:tcPr>
-          <w:p>
-            <w:pPr>
-              <w:rPr>
-                <w:sz w:val="20"/>
-                <w:szCs w:val="20"/>
-              </w:rPr>
-            </w:pPr>
+            <w:r>
+              <w:rPr>
+                <w:sz w:val="20"/>
+                <w:szCs w:val="20"/>
+              </w:rPr>
+              <w:t>Stack</w:t>
+            </w:r>
+            <w:r>
+              <w:rPr>
+                <w:sz w:val="20"/>
+                <w:szCs w:val="20"/>
+              </w:rPr>
+              <w:t xml:space="preserve"> o</w:t>
+            </w:r>
+            <w:r>
+              <w:rPr>
+                <w:sz w:val="20"/>
+                <w:szCs w:val="20"/>
+              </w:rPr>
+              <w:t>ver</w:t>
+            </w:r>
+            <w:r>
+              <w:rPr>
+                <w:sz w:val="20"/>
+                <w:szCs w:val="20"/>
+              </w:rPr>
+              <w:t>f</w:t>
+            </w:r>
+            <w:r>
+              <w:rPr>
+                <w:sz w:val="20"/>
+                <w:szCs w:val="20"/>
+              </w:rPr>
+              <w:t xml:space="preserve">low error as </w:t>
+            </w:r>
             <w:r>
               <w:rPr>
                 <w:sz w:val="20"/>
@@ -931,35 +966,21 @@
         </w:tc>
         <w:tc>
           <w:tcPr>
-            <w:tcW w:w="2835" w:type="dxa"/>
-          </w:tcPr>
-          <w:p>
-            <w:pPr>
-              <w:rPr>
-                <w:sz w:val="20"/>
-                <w:szCs w:val="20"/>
-              </w:rPr>
-            </w:pPr>
-            <w:r>
-              <w:rPr>
-                <w:sz w:val="20"/>
-                <w:szCs w:val="20"/>
-              </w:rPr>
-              <w:t>Sender</w:t>
-            </w:r>
-            <w:r>
-              <w:rPr>
-                <w:sz w:val="20"/>
-                <w:szCs w:val="20"/>
-              </w:rPr>
-              <w:t>’s Email</w:t>
-            </w:r>
-            <w:r>
-              <w:rPr>
-                <w:sz w:val="20"/>
-                <w:szCs w:val="20"/>
-              </w:rPr>
-              <w:t xml:space="preserve">: </w:t>
+            <w:tcW w:w="2977" w:type="dxa"/>
+          </w:tcPr>
+          <w:p>
+            <w:pPr>
+              <w:rPr>
+                <w:sz w:val="20"/>
+                <w:szCs w:val="20"/>
+              </w:rPr>
+            </w:pPr>
+            <w:r>
+              <w:rPr>
+                <w:sz w:val="20"/>
+                <w:szCs w:val="20"/>
+              </w:rPr>
+              <w:t xml:space="preserve">Sender’s Email: </w:t>
             </w:r>
             <w:hyperlink r:id="rId9" w:history="1">
               <w:r>
@@ -984,14 +1005,7 @@
                 <w:sz w:val="20"/>
                 <w:szCs w:val="20"/>
               </w:rPr>
-              <w:t>Recipient’</w:t>
-            </w:r>
-            <w:r>
-              <w:rPr>
-                <w:sz w:val="20"/>
-                <w:szCs w:val="20"/>
-              </w:rPr>
-              <w:t xml:space="preserve">s Email: </w:t>
+              <w:t xml:space="preserve">Recipient’s Email: </w:t>
             </w:r>
             <w:hyperlink r:id="rId10" w:history="1">
               <w:r>
@@ -1392,6 +1406,35 @@
         </w:tc>
         <w:tc>
           <w:tcPr>
+            <w:tcW w:w="2126" w:type="dxa"/>
+          </w:tcPr>
+          <w:p>
+            <w:pPr>
+              <w:rPr>
+                <w:sz w:val="20"/>
+                <w:szCs w:val="20"/>
+              </w:rPr>
+            </w:pPr>
+            <w:proofErr w:type="spellStart"/>
+            <w:r>
+              <w:rPr>
+                <w:sz w:val="20"/>
+                <w:szCs w:val="20"/>
+              </w:rPr>
+              <w:t>Initialises</w:t>
+            </w:r>
+            <w:proofErr w:type="spellEnd"/>
+            <w:r>
+              <w:rPr>
+                <w:sz w:val="20"/>
+                <w:szCs w:val="20"/>
+              </w:rPr>
+              <w:t xml:space="preserve"> an email ready to be sent, with a sender’s email, recipient’s email, subject and body.</w:t>
+            </w:r>
+          </w:p>
+        </w:tc>
+        <w:tc>
+          <w:tcPr>
             <w:tcW w:w="2268" w:type="dxa"/>
           </w:tcPr>
           <w:p>
@@ -1401,62 +1444,12 @@
                 <w:szCs w:val="20"/>
               </w:rPr>
             </w:pPr>
-            <w:proofErr w:type="spellStart"/>
-            <w:r>
-              <w:rPr>
-                <w:sz w:val="20"/>
-                <w:szCs w:val="20"/>
-              </w:rPr>
-              <w:t>Initialise</w:t>
-            </w:r>
-            <w:r>
-              <w:rPr>
-                <w:sz w:val="20"/>
-                <w:szCs w:val="20"/>
-              </w:rPr>
-              <w:t>s</w:t>
-            </w:r>
-            <w:proofErr w:type="spellEnd"/>
-            <w:r>
-              <w:rPr>
-                <w:sz w:val="20"/>
-                <w:szCs w:val="20"/>
-              </w:rPr>
-              <w:t xml:space="preserve"> an email ready to be sent, with a sender’s email, </w:t>
-            </w:r>
-            <w:r>
-              <w:rPr>
-                <w:sz w:val="20"/>
-                <w:szCs w:val="20"/>
-              </w:rPr>
-              <w:t>recipient</w:t>
-            </w:r>
-            <w:r>
-              <w:rPr>
-                <w:sz w:val="20"/>
-                <w:szCs w:val="20"/>
-              </w:rPr>
-              <w:t>’s email, subject and body.</w:t>
-            </w:r>
-          </w:p>
-        </w:tc>
-        <w:tc>
-          <w:tcPr>
-            <w:tcW w:w="2268" w:type="dxa"/>
-          </w:tcPr>
-          <w:p>
-            <w:pPr>
-              <w:rPr>
-                <w:sz w:val="20"/>
-                <w:szCs w:val="20"/>
-              </w:rPr>
-            </w:pPr>
-            <w:r>
-              <w:rPr>
-                <w:sz w:val="20"/>
-                <w:szCs w:val="20"/>
-              </w:rPr>
-              <w:t>“</w:t>
+            <w:r>
+              <w:rPr>
+                <w:sz w:val="20"/>
+                <w:szCs w:val="20"/>
+              </w:rPr>
+              <w:t>Stack overflow error as “</w:t>
             </w:r>
             <w:proofErr w:type="spellStart"/>
             <w:proofErr w:type="gramStart"/>
@@ -1497,7 +1490,7 @@
                 <w:sz w:val="20"/>
                 <w:szCs w:val="20"/>
               </w:rPr>
-              <w:t>”.</w:t>
+              <w:t xml:space="preserve">”. </w:t>
             </w:r>
           </w:p>
         </w:tc>
@@ -1668,63 +1661,7 @@
                 <w:sz w:val="20"/>
                 <w:szCs w:val="20"/>
               </w:rPr>
-              <w:t>To test interactivity between both the Default and Main Constructor when</w:t>
-            </w:r>
-            <w:r>
-              <w:rPr>
-                <w:sz w:val="20"/>
-                <w:szCs w:val="20"/>
-              </w:rPr>
-              <w:t xml:space="preserve"> </w:t>
-            </w:r>
-            <w:r>
-              <w:rPr>
-                <w:sz w:val="20"/>
-                <w:szCs w:val="20"/>
-              </w:rPr>
-              <w:t>all parameters are</w:t>
-            </w:r>
-            <w:r>
-              <w:rPr>
-                <w:sz w:val="20"/>
-                <w:szCs w:val="20"/>
-              </w:rPr>
-              <w:t xml:space="preserve"> not</w:t>
-            </w:r>
-            <w:r>
-              <w:rPr>
-                <w:sz w:val="20"/>
-                <w:szCs w:val="20"/>
-              </w:rPr>
-              <w:t xml:space="preserve"> populated. In this case all but the </w:t>
-            </w:r>
-            <w:r>
-              <w:rPr>
-                <w:sz w:val="20"/>
-                <w:szCs w:val="20"/>
-              </w:rPr>
-              <w:t>recipient</w:t>
-            </w:r>
-            <w:r>
-              <w:rPr>
-                <w:sz w:val="20"/>
-                <w:szCs w:val="20"/>
-              </w:rPr>
-              <w:t xml:space="preserve">’s email </w:t>
-            </w:r>
-            <w:r>
-              <w:rPr>
-                <w:sz w:val="20"/>
-                <w:szCs w:val="20"/>
-              </w:rPr>
-              <w:t>has</w:t>
-            </w:r>
-            <w:r>
-              <w:rPr>
-                <w:sz w:val="20"/>
-                <w:szCs w:val="20"/>
-              </w:rPr>
-              <w:t xml:space="preserve"> been given.</w:t>
+              <w:t>To test interactivity between both the Default and Main Constructor when all parameters are not populated. In this case all but the recipient’s email has been given.</w:t>
             </w:r>
           </w:p>
         </w:tc>
@@ -1750,28 +1687,50 @@
         </w:tc>
         <w:tc>
           <w:tcPr>
-            <w:tcW w:w="2835" w:type="dxa"/>
-          </w:tcPr>
-          <w:p>
-            <w:pPr>
-              <w:rPr>
-                <w:sz w:val="20"/>
-                <w:szCs w:val="20"/>
-              </w:rPr>
-            </w:pPr>
-            <w:r>
-              <w:rPr>
-                <w:sz w:val="20"/>
-                <w:szCs w:val="20"/>
-              </w:rPr>
-              <w:t>Recipient</w:t>
-            </w:r>
-            <w:r>
-              <w:rPr>
-                <w:sz w:val="20"/>
-                <w:szCs w:val="20"/>
-              </w:rPr>
-              <w:t>’s email is null.</w:t>
+            <w:tcW w:w="2977" w:type="dxa"/>
+          </w:tcPr>
+          <w:p>
+            <w:pPr>
+              <w:rPr>
+                <w:sz w:val="20"/>
+                <w:szCs w:val="20"/>
+              </w:rPr>
+            </w:pPr>
+            <w:r>
+              <w:rPr>
+                <w:sz w:val="20"/>
+                <w:szCs w:val="20"/>
+              </w:rPr>
+              <w:t>Recipient’s email is null.</w:t>
+            </w:r>
+          </w:p>
+        </w:tc>
+        <w:tc>
+          <w:tcPr>
+            <w:tcW w:w="2126" w:type="dxa"/>
+          </w:tcPr>
+          <w:p>
+            <w:pPr>
+              <w:rPr>
+                <w:sz w:val="20"/>
+                <w:szCs w:val="20"/>
+              </w:rPr>
+            </w:pPr>
+            <w:proofErr w:type="spellStart"/>
+            <w:r>
+              <w:rPr>
+                <w:sz w:val="20"/>
+                <w:szCs w:val="20"/>
+              </w:rPr>
+              <w:t>Initialises</w:t>
+            </w:r>
+            <w:proofErr w:type="spellEnd"/>
+            <w:r>
+              <w:rPr>
+                <w:sz w:val="20"/>
+                <w:szCs w:val="20"/>
+              </w:rPr>
+              <w:t xml:space="preserve"> an email with all but the recipient’s email given, ready to be populated.</w:t>
             </w:r>
           </w:p>
         </w:tc>
@@ -1786,69 +1745,12 @@
                 <w:szCs w:val="20"/>
               </w:rPr>
             </w:pPr>
-            <w:proofErr w:type="spellStart"/>
-            <w:r>
-              <w:rPr>
-                <w:sz w:val="20"/>
-                <w:szCs w:val="20"/>
-              </w:rPr>
-              <w:t>Initialise</w:t>
-            </w:r>
-            <w:r>
-              <w:rPr>
-                <w:sz w:val="20"/>
-                <w:szCs w:val="20"/>
-              </w:rPr>
-              <w:t>s</w:t>
-            </w:r>
-            <w:proofErr w:type="spellEnd"/>
-            <w:r>
-              <w:rPr>
-                <w:sz w:val="20"/>
-                <w:szCs w:val="20"/>
-              </w:rPr>
-              <w:t xml:space="preserve"> an email with </w:t>
-            </w:r>
-            <w:r>
-              <w:rPr>
-                <w:sz w:val="20"/>
-                <w:szCs w:val="20"/>
-              </w:rPr>
-              <w:t xml:space="preserve">all but the </w:t>
-            </w:r>
-            <w:r>
-              <w:rPr>
-                <w:sz w:val="20"/>
-                <w:szCs w:val="20"/>
-              </w:rPr>
-              <w:t>recipient</w:t>
-            </w:r>
-            <w:r>
-              <w:rPr>
-                <w:sz w:val="20"/>
-                <w:szCs w:val="20"/>
-              </w:rPr>
-              <w:t>’s email given, ready to be populated.</w:t>
-            </w:r>
-          </w:p>
-        </w:tc>
-        <w:tc>
-          <w:tcPr>
-            <w:tcW w:w="2268" w:type="dxa"/>
-          </w:tcPr>
-          <w:p>
-            <w:pPr>
-              <w:rPr>
-                <w:sz w:val="20"/>
-                <w:szCs w:val="20"/>
-              </w:rPr>
-            </w:pPr>
-            <w:r>
-              <w:rPr>
-                <w:sz w:val="20"/>
-                <w:szCs w:val="20"/>
-              </w:rPr>
-              <w:t>“</w:t>
+            <w:r>
+              <w:rPr>
+                <w:sz w:val="20"/>
+                <w:szCs w:val="20"/>
+              </w:rPr>
+              <w:t>Stack overflow error as “</w:t>
             </w:r>
             <w:proofErr w:type="spellStart"/>
             <w:proofErr w:type="gramStart"/>
@@ -1889,7 +1791,7 @@
                 <w:sz w:val="20"/>
                 <w:szCs w:val="20"/>
               </w:rPr>
-              <w:t>”.</w:t>
+              <w:t xml:space="preserve">”. </w:t>
             </w:r>
           </w:p>
         </w:tc>
@@ -2085,7 +1987,7 @@
         </w:tc>
         <w:tc>
           <w:tcPr>
-            <w:tcW w:w="2835" w:type="dxa"/>
+            <w:tcW w:w="2977" w:type="dxa"/>
           </w:tcPr>
           <w:p>
             <w:pPr>
@@ -2123,6 +2025,35 @@
         </w:tc>
         <w:tc>
           <w:tcPr>
+            <w:tcW w:w="2126" w:type="dxa"/>
+          </w:tcPr>
+          <w:p>
+            <w:pPr>
+              <w:rPr>
+                <w:sz w:val="20"/>
+                <w:szCs w:val="20"/>
+              </w:rPr>
+            </w:pPr>
+            <w:proofErr w:type="spellStart"/>
+            <w:r>
+              <w:rPr>
+                <w:sz w:val="20"/>
+                <w:szCs w:val="20"/>
+              </w:rPr>
+              <w:t>Initialises</w:t>
+            </w:r>
+            <w:proofErr w:type="spellEnd"/>
+            <w:r>
+              <w:rPr>
+                <w:sz w:val="20"/>
+                <w:szCs w:val="20"/>
+              </w:rPr>
+              <w:t xml:space="preserve"> an email with the sender’s email; with recipient’s email, subject and body as null, ready to be populated.</w:t>
+            </w:r>
+          </w:p>
+        </w:tc>
+        <w:tc>
+          <w:tcPr>
             <w:tcW w:w="2268" w:type="dxa"/>
           </w:tcPr>
           <w:p>
@@ -2132,13 +2063,21 @@
                 <w:szCs w:val="20"/>
               </w:rPr>
             </w:pPr>
+            <w:r>
+              <w:rPr>
+                <w:sz w:val="20"/>
+                <w:szCs w:val="20"/>
+              </w:rPr>
+              <w:t>Stack overflow error as “</w:t>
+            </w:r>
             <w:proofErr w:type="spellStart"/>
-            <w:r>
-              <w:rPr>
-                <w:sz w:val="20"/>
-                <w:szCs w:val="20"/>
-              </w:rPr>
-              <w:t>Initialises</w:t>
+            <w:proofErr w:type="gramStart"/>
+            <w:r>
+              <w:rPr>
+                <w:sz w:val="20"/>
+                <w:szCs w:val="20"/>
+              </w:rPr>
+              <w:t>emailMessage</w:t>
             </w:r>
             <w:proofErr w:type="spellEnd"/>
             <w:r>
@@ -2146,55 +2085,15 @@
                 <w:sz w:val="20"/>
                 <w:szCs w:val="20"/>
               </w:rPr>
-              <w:t xml:space="preserve"> an email with the sender’s email; with </w:t>
-            </w:r>
-            <w:r>
-              <w:rPr>
-                <w:sz w:val="20"/>
-                <w:szCs w:val="20"/>
-              </w:rPr>
-              <w:t>recipient</w:t>
-            </w:r>
-            <w:r>
-              <w:rPr>
-                <w:sz w:val="20"/>
-                <w:szCs w:val="20"/>
-              </w:rPr>
-              <w:t xml:space="preserve">’s email, subject and body </w:t>
-            </w:r>
-            <w:r>
-              <w:rPr>
-                <w:sz w:val="20"/>
-                <w:szCs w:val="20"/>
-              </w:rPr>
-              <w:t xml:space="preserve">as null, </w:t>
-            </w:r>
-            <w:r>
-              <w:rPr>
-                <w:sz w:val="20"/>
-                <w:szCs w:val="20"/>
-              </w:rPr>
-              <w:t>ready to be populated.</w:t>
-            </w:r>
-          </w:p>
-        </w:tc>
-        <w:tc>
-          <w:tcPr>
-            <w:tcW w:w="2268" w:type="dxa"/>
-          </w:tcPr>
-          <w:p>
-            <w:pPr>
-              <w:rPr>
-                <w:sz w:val="20"/>
-                <w:szCs w:val="20"/>
-              </w:rPr>
-            </w:pPr>
-            <w:r>
-              <w:rPr>
-                <w:sz w:val="20"/>
-                <w:szCs w:val="20"/>
-              </w:rPr>
-              <w:t>“</w:t>
+              <w:t>(</w:t>
+            </w:r>
+            <w:proofErr w:type="gramEnd"/>
+            <w:r>
+              <w:rPr>
+                <w:sz w:val="20"/>
+                <w:szCs w:val="20"/>
+              </w:rPr>
+              <w:t>)” method returns itself rather than the variable “</w:t>
             </w:r>
             <w:proofErr w:type="spellStart"/>
             <w:r>
@@ -2210,26 +2109,8 @@
                 <w:sz w:val="20"/>
                 <w:szCs w:val="20"/>
               </w:rPr>
-              <w:t>()” method returns itself rather than the variable “</w:t>
-            </w:r>
-            <w:proofErr w:type="spellStart"/>
-            <w:r>
-              <w:rPr>
-                <w:sz w:val="20"/>
-                <w:szCs w:val="20"/>
-              </w:rPr>
-              <w:t>emailMessage</w:t>
-            </w:r>
-            <w:proofErr w:type="spellEnd"/>
-            <w:r>
-              <w:rPr>
-                <w:sz w:val="20"/>
-                <w:szCs w:val="20"/>
-              </w:rPr>
-              <w:t>”.</w:t>
-            </w:r>
-            <w:bookmarkStart w:id="4" w:name="_GoBack"/>
-            <w:bookmarkEnd w:id="4"/>
+              <w:t xml:space="preserve">”. </w:t>
+            </w:r>
           </w:p>
         </w:tc>
         <w:tc>
@@ -2431,7 +2312,7 @@
         </w:tc>
         <w:tc>
           <w:tcPr>
-            <w:tcW w:w="2835" w:type="dxa"/>
+            <w:tcW w:w="2977" w:type="dxa"/>
           </w:tcPr>
           <w:p>
             <w:pPr>
@@ -2469,7 +2350,7 @@
         </w:tc>
         <w:tc>
           <w:tcPr>
-            <w:tcW w:w="2268" w:type="dxa"/>
+            <w:tcW w:w="2126" w:type="dxa"/>
           </w:tcPr>
           <w:p>
             <w:pPr>
@@ -2705,7 +2586,7 @@
         </w:tc>
         <w:tc>
           <w:tcPr>
-            <w:tcW w:w="2835" w:type="dxa"/>
+            <w:tcW w:w="2977" w:type="dxa"/>
           </w:tcPr>
           <w:p>
             <w:pPr>
@@ -2725,7 +2606,7 @@
         </w:tc>
         <w:tc>
           <w:tcPr>
-            <w:tcW w:w="2268" w:type="dxa"/>
+            <w:tcW w:w="2126" w:type="dxa"/>
           </w:tcPr>
           <w:p>
             <w:pPr>
@@ -2978,7 +2859,7 @@
         </w:tc>
         <w:tc>
           <w:tcPr>
-            <w:tcW w:w="2835" w:type="dxa"/>
+            <w:tcW w:w="2977" w:type="dxa"/>
           </w:tcPr>
           <w:p>
             <w:pPr>
@@ -3027,7 +2908,7 @@
         </w:tc>
         <w:tc>
           <w:tcPr>
-            <w:tcW w:w="2268" w:type="dxa"/>
+            <w:tcW w:w="2126" w:type="dxa"/>
           </w:tcPr>
           <w:p>
             <w:pPr>
@@ -3317,7 +3198,7 @@
         </w:tc>
         <w:tc>
           <w:tcPr>
-            <w:tcW w:w="2835" w:type="dxa"/>
+            <w:tcW w:w="2977" w:type="dxa"/>
           </w:tcPr>
           <w:p>
             <w:pPr>
@@ -3339,7 +3220,7 @@
         </w:tc>
         <w:tc>
           <w:tcPr>
-            <w:tcW w:w="2268" w:type="dxa"/>
+            <w:tcW w:w="2126" w:type="dxa"/>
           </w:tcPr>
           <w:p>
             <w:pPr>
@@ -3559,7 +3440,7 @@
         </w:tc>
         <w:tc>
           <w:tcPr>
-            <w:tcW w:w="2835" w:type="dxa"/>
+            <w:tcW w:w="2977" w:type="dxa"/>
           </w:tcPr>
           <w:p>
             <w:pPr>
@@ -3573,7 +3454,7 @@
         </w:tc>
         <w:tc>
           <w:tcPr>
-            <w:tcW w:w="2268" w:type="dxa"/>
+            <w:tcW w:w="2126" w:type="dxa"/>
           </w:tcPr>
           <w:p>
             <w:pPr>
@@ -3738,7 +3619,7 @@
         </w:tc>
         <w:tc>
           <w:tcPr>
-            <w:tcW w:w="2835" w:type="dxa"/>
+            <w:tcW w:w="2977" w:type="dxa"/>
           </w:tcPr>
           <w:p>
             <w:pPr>
@@ -3752,7 +3633,7 @@
         </w:tc>
         <w:tc>
           <w:tcPr>
-            <w:tcW w:w="2268" w:type="dxa"/>
+            <w:tcW w:w="2126" w:type="dxa"/>
           </w:tcPr>
           <w:p>
             <w:pPr>
@@ -4683,13 +4564,7 @@
             </w:r>
             <w:proofErr w:type="gramEnd"/>
             <w:r>
-              <w:t>)</w:t>
-            </w:r>
-            <w:r>
-              <w:t xml:space="preserve"> </w:t>
-            </w:r>
-            <w:r>
-              <w:t>method returns itself, not the value stored in the variable “</w:t>
+              <w:t>) method returns itself, not the value stored in the variable “</w:t>
             </w:r>
             <w:proofErr w:type="spellStart"/>
             <w:r>
@@ -4899,32 +4774,22 @@
             <w:pPr>
               <w:cnfStyle w:val="000000000000" w:firstRow="0" w:lastRow="0" w:firstColumn="0" w:lastColumn="0" w:oddVBand="0" w:evenVBand="0" w:oddHBand="0" w:evenHBand="0" w:firstRowFirstColumn="0" w:firstRowLastColumn="0" w:lastRowFirstColumn="0" w:lastRowLastColumn="0"/>
               <w:rPr>
-                <w:b/>
-                <w:i/>
-                <w:color w:val="FF0000"/>
-                <w:u w:val="single"/>
-              </w:rPr>
-            </w:pPr>
-            <w:r>
-              <w:t>No?</w:t>
-            </w:r>
-            <w:r>
-              <w:br/>
-            </w:r>
-          </w:p>
-          <w:p>
-            <w:pPr>
-              <w:cnfStyle w:val="000000000000" w:firstRow="0" w:lastRow="0" w:firstColumn="0" w:lastColumn="0" w:oddVBand="0" w:evenVBand="0" w:oddHBand="0" w:evenHBand="0" w:firstRowFirstColumn="0" w:firstRowLastColumn="0" w:lastRowFirstColumn="0" w:lastRowLastColumn="0"/>
-            </w:pPr>
-            <w:r>
-              <w:rPr>
-                <w:b/>
-                <w:i/>
-                <w:color w:val="FF0000"/>
-                <w:u w:val="single"/>
-              </w:rPr>
-              <w:t>(Need clarification on “functions” – do you mean other methods within the code? Or other component/features of the software?</w:t>
-            </w:r>
+                <w:color w:val="000000" w:themeColor="text1"/>
+              </w:rPr>
+            </w:pPr>
+            <w:r>
+              <w:t xml:space="preserve"> Both main and default constructors within the </w:t>
+            </w:r>
+            <w:proofErr w:type="spellStart"/>
+            <w:r>
+              <w:t>CompanyEmail</w:t>
+            </w:r>
+            <w:proofErr w:type="spellEnd"/>
+            <w:r>
+              <w:t xml:space="preserve"> class. </w:t>
+            </w:r>
+            <w:bookmarkStart w:id="4" w:name="_GoBack"/>
+            <w:bookmarkEnd w:id="4"/>
           </w:p>
         </w:tc>
         <w:tc>
@@ -9417,7 +9282,7 @@
 </file>
 
 <file path=customXml/itemProps1.xml><?xml version="1.0" encoding="utf-8"?>
-<ds:datastoreItem xmlns:ds="http://schemas.openxmlformats.org/officeDocument/2006/customXml" ds:itemID="{B0ADF91F-ECFC-49D1-9E70-D851B0431B00}">
+<ds:datastoreItem xmlns:ds="http://schemas.openxmlformats.org/officeDocument/2006/customXml" ds:itemID="{D5917AF6-FF15-425D-8C70-B7A558D4D63C}">
   <ds:schemaRefs>
     <ds:schemaRef ds:uri="http://schemas.openxmlformats.org/officeDocument/2006/bibliography"/>
   </ds:schemaRefs>

</xml_diff>

<commit_message>
Tested field accessor type/visibility in CompanyEmail
</commit_message>
<xml_diff>
--- a/CompanyEmailRam.docx
+++ b/CompanyEmailRam.docx
@@ -3394,6 +3394,15 @@
                 <w:szCs w:val="20"/>
               </w:rPr>
             </w:pPr>
+            <w:r>
+              <w:rPr>
+                <w:bCs/>
+                <w:sz w:val="20"/>
+                <w:szCs w:val="20"/>
+              </w:rPr>
+              <w:lastRenderedPageBreak/>
+              <w:t>109</w:t>
+            </w:r>
           </w:p>
         </w:tc>
         <w:tc>
@@ -3408,6 +3417,14 @@
                 <w:szCs w:val="20"/>
               </w:rPr>
             </w:pPr>
+            <w:r>
+              <w:rPr>
+                <w:bCs/>
+                <w:sz w:val="20"/>
+                <w:szCs w:val="20"/>
+              </w:rPr>
+              <w:t>N/A</w:t>
+            </w:r>
           </w:p>
         </w:tc>
         <w:tc>
@@ -3422,6 +3439,14 @@
                 <w:szCs w:val="20"/>
               </w:rPr>
             </w:pPr>
+            <w:r>
+              <w:rPr>
+                <w:bCs/>
+                <w:sz w:val="20"/>
+                <w:szCs w:val="20"/>
+              </w:rPr>
+              <w:t>Ensuring all fields are only accessible using the getter methods.</w:t>
+            </w:r>
           </w:p>
         </w:tc>
         <w:tc>
@@ -3436,6 +3461,14 @@
                 <w:szCs w:val="20"/>
               </w:rPr>
             </w:pPr>
+            <w:r>
+              <w:rPr>
+                <w:bCs/>
+                <w:sz w:val="20"/>
+                <w:szCs w:val="20"/>
+              </w:rPr>
+              <w:t>None</w:t>
+            </w:r>
           </w:p>
         </w:tc>
         <w:tc>
@@ -3450,6 +3483,14 @@
                 <w:szCs w:val="20"/>
               </w:rPr>
             </w:pPr>
+            <w:r>
+              <w:rPr>
+                <w:bCs/>
+                <w:sz w:val="20"/>
+                <w:szCs w:val="20"/>
+              </w:rPr>
+              <w:t>None</w:t>
+            </w:r>
           </w:p>
         </w:tc>
         <w:tc>
@@ -3464,6 +3505,14 @@
                 <w:szCs w:val="20"/>
               </w:rPr>
             </w:pPr>
+            <w:r>
+              <w:rPr>
+                <w:bCs/>
+                <w:sz w:val="20"/>
+                <w:szCs w:val="20"/>
+              </w:rPr>
+              <w:t xml:space="preserve">Confirmation that all fields are private and will not be accessible by referring to the field itself. </w:t>
+            </w:r>
           </w:p>
         </w:tc>
         <w:tc>
@@ -3478,6 +3527,14 @@
                 <w:szCs w:val="20"/>
               </w:rPr>
             </w:pPr>
+            <w:r>
+              <w:rPr>
+                <w:bCs/>
+                <w:sz w:val="20"/>
+                <w:szCs w:val="20"/>
+              </w:rPr>
+              <w:t>Confirmed that all fields are private.</w:t>
+            </w:r>
           </w:p>
         </w:tc>
         <w:tc>
@@ -3492,6 +3549,14 @@
                 <w:szCs w:val="20"/>
               </w:rPr>
             </w:pPr>
+            <w:r>
+              <w:rPr>
+                <w:bCs/>
+                <w:sz w:val="20"/>
+                <w:szCs w:val="20"/>
+              </w:rPr>
+              <w:t>Aidan Reed</w:t>
+            </w:r>
           </w:p>
         </w:tc>
         <w:tc>
@@ -3506,6 +3571,14 @@
                 <w:szCs w:val="20"/>
               </w:rPr>
             </w:pPr>
+            <w:r>
+              <w:rPr>
+                <w:bCs/>
+                <w:sz w:val="20"/>
+                <w:szCs w:val="20"/>
+              </w:rPr>
+              <w:t>Code Inspection</w:t>
+            </w:r>
           </w:p>
         </w:tc>
         <w:tc>
@@ -3520,6 +3593,14 @@
                 <w:szCs w:val="20"/>
               </w:rPr>
             </w:pPr>
+            <w:r>
+              <w:rPr>
+                <w:bCs/>
+                <w:sz w:val="20"/>
+                <w:szCs w:val="20"/>
+              </w:rPr>
+              <w:t>PASS</w:t>
+            </w:r>
           </w:p>
         </w:tc>
         <w:tc>
@@ -3534,6 +3615,23 @@
                 <w:szCs w:val="20"/>
               </w:rPr>
             </w:pPr>
+            <w:r>
+              <w:rPr>
+                <w:bCs/>
+                <w:sz w:val="20"/>
+                <w:szCs w:val="20"/>
+              </w:rPr>
+              <w:t>Ram Raja</w:t>
+            </w:r>
+            <w:r>
+              <w:rPr>
+                <w:bCs/>
+                <w:sz w:val="20"/>
+                <w:szCs w:val="20"/>
+              </w:rPr>
+              <w:br/>
+              <w:t>26/04/2018</w:t>
+            </w:r>
           </w:p>
         </w:tc>
         <w:tc>
@@ -3548,6 +3646,8 @@
                 <w:szCs w:val="20"/>
               </w:rPr>
             </w:pPr>
+            <w:bookmarkStart w:id="4" w:name="_GoBack"/>
+            <w:bookmarkEnd w:id="4"/>
           </w:p>
         </w:tc>
       </w:tr>
@@ -3592,15 +3692,6 @@
                 <w:szCs w:val="20"/>
               </w:rPr>
             </w:pPr>
-            <w:r>
-              <w:rPr>
-                <w:bCs/>
-                <w:color w:val="FF0000"/>
-                <w:sz w:val="20"/>
-                <w:szCs w:val="20"/>
-              </w:rPr>
-              <w:t>Could test setter functionality with a null parameter?</w:t>
-            </w:r>
           </w:p>
         </w:tc>
         <w:tc>
@@ -4337,7 +4428,11 @@
             </w:r>
             <w:proofErr w:type="spellEnd"/>
             <w:r>
-              <w:t>() email methods only check for a “@” being present in the entered string, not at any specific position. Therefore, an incorrect email address could be entered. i.e. “psyrr1nottinghamac.uk@”</w:t>
+              <w:t xml:space="preserve">() email methods only check for a “@” being present in the entered string, not at any specific position. Therefore, an incorrect email address </w:t>
+            </w:r>
+            <w:r>
+              <w:lastRenderedPageBreak/>
+              <w:t>could be entered. i.e. “psyrr1nottinghamac.uk@”</w:t>
             </w:r>
           </w:p>
         </w:tc>
@@ -4351,6 +4446,7 @@
             </w:pPr>
             <w:proofErr w:type="spellStart"/>
             <w:r>
+              <w:lastRenderedPageBreak/>
               <w:t>CompanyEmail</w:t>
             </w:r>
             <w:proofErr w:type="spellEnd"/>
@@ -4540,7 +4636,6 @@
           </w:tcPr>
           <w:p>
             <w:r>
-              <w:lastRenderedPageBreak/>
               <w:t>BUG006</w:t>
             </w:r>
           </w:p>
@@ -4788,8 +4883,6 @@
             <w:r>
               <w:t xml:space="preserve"> class. </w:t>
             </w:r>
-            <w:bookmarkStart w:id="4" w:name="_GoBack"/>
-            <w:bookmarkEnd w:id="4"/>
           </w:p>
         </w:tc>
         <w:tc>
@@ -9282,7 +9375,7 @@
 </file>
 
 <file path=customXml/itemProps1.xml><?xml version="1.0" encoding="utf-8"?>
-<ds:datastoreItem xmlns:ds="http://schemas.openxmlformats.org/officeDocument/2006/customXml" ds:itemID="{D5917AF6-FF15-425D-8C70-B7A558D4D63C}">
+<ds:datastoreItem xmlns:ds="http://schemas.openxmlformats.org/officeDocument/2006/customXml" ds:itemID="{510D8342-5FE5-479E-96B4-6303138A9421}">
   <ds:schemaRefs>
     <ds:schemaRef ds:uri="http://schemas.openxmlformats.org/officeDocument/2006/bibliography"/>
   </ds:schemaRefs>

</xml_diff>